<commit_message>
Ex vendredi 10 presque fini
</commit_message>
<xml_diff>
--- a/LARP/COMPTE RENDU EXERCICES VENDREDI 10 OCTOBRE.docx
+++ b/LARP/COMPTE RENDU EXERCICES VENDREDI 10 OCTOBRE.docx
@@ -144,7 +144,7 @@
                     <pic:cNvPicPr/>
                   </pic:nvPicPr>
                   <pic:blipFill>
-                    <a:blip r:embed="rId5"/>
+                    <a:blip r:embed="rId7"/>
                     <a:stretch>
                       <a:fillRect/>
                     </a:stretch>
@@ -208,7 +208,7 @@
                     <pic:cNvPicPr/>
                   </pic:nvPicPr>
                   <pic:blipFill>
-                    <a:blip r:embed="rId6"/>
+                    <a:blip r:embed="rId8"/>
                     <a:stretch>
                       <a:fillRect/>
                     </a:stretch>
@@ -250,16 +250,608 @@
         <w:rPr>
           <w:sz w:val="40"/>
           <w:szCs w:val="40"/>
-        </w:rPr>
-      </w:pPr>
-    </w:p>
-    <w:p>
-      <w:pPr>
+          <w:u w:val="single"/>
+        </w:rPr>
+      </w:pPr>
+      <w:r>
         <w:rPr>
           <w:sz w:val="40"/>
           <w:szCs w:val="40"/>
-        </w:rPr>
-      </w:pPr>
+          <w:u w:val="single"/>
+        </w:rPr>
+        <w:lastRenderedPageBreak/>
+        <w:t>Calcul nombre premier :</w:t>
+      </w:r>
+    </w:p>
+    <w:p>
+      <w:pPr>
+        <w:rPr>
+          <w:sz w:val="32"/>
+          <w:szCs w:val="32"/>
+        </w:rPr>
+      </w:pPr>
+      <w:r>
+        <w:rPr>
+          <w:sz w:val="32"/>
+          <w:szCs w:val="32"/>
+        </w:rPr>
+        <w:t xml:space="preserve">L’objectif de ce programme est de calculer </w:t>
+      </w:r>
+      <w:r>
+        <w:rPr>
+          <w:sz w:val="32"/>
+          <w:szCs w:val="32"/>
+        </w:rPr>
+        <w:t xml:space="preserve">si un nombre est premier dans l’intervalle </w:t>
+      </w:r>
+      <w:r>
+        <w:rPr>
+          <w:sz w:val="32"/>
+          <w:szCs w:val="32"/>
+        </w:rPr>
+        <w:t>saisi par l’utilisateur.</w:t>
+      </w:r>
+    </w:p>
+    <w:p>
+      <w:pPr>
+        <w:rPr>
+          <w:sz w:val="32"/>
+          <w:szCs w:val="32"/>
+        </w:rPr>
+      </w:pPr>
+      <w:r>
+        <w:rPr>
+          <w:sz w:val="32"/>
+          <w:szCs w:val="32"/>
+        </w:rPr>
+        <w:t>J’ai écrit le code est sécurisé les lectures des différentes variables.</w:t>
+      </w:r>
+    </w:p>
+    <w:p>
+      <w:pPr>
+        <w:rPr>
+          <w:sz w:val="32"/>
+          <w:szCs w:val="32"/>
+        </w:rPr>
+      </w:pPr>
+      <w:r>
+        <w:rPr>
+          <w:sz w:val="32"/>
+          <w:szCs w:val="32"/>
+        </w:rPr>
+        <w:t xml:space="preserve">Code proposé : </w:t>
+      </w:r>
+    </w:p>
+    <w:p>
+      <w:pPr>
+        <w:rPr>
+          <w:sz w:val="40"/>
+          <w:szCs w:val="40"/>
+        </w:rPr>
+      </w:pPr>
+      <w:r>
+        <w:rPr>
+          <w:sz w:val="40"/>
+          <w:szCs w:val="40"/>
+        </w:rPr>
+        <w:drawing>
+          <wp:inline distT="0" distB="0" distL="0" distR="0" wp14:anchorId="2963E2F8" wp14:editId="293B2B08">
+            <wp:extent cx="3757350" cy="3590925"/>
+            <wp:effectExtent l="0" t="0" r="0" b="0"/>
+            <wp:docPr id="1837023534" name="Image 1"/>
+            <wp:cNvGraphicFramePr>
+              <a:graphicFrameLocks xmlns:a="http://schemas.openxmlformats.org/drawingml/2006/main" noChangeAspect="1"/>
+            </wp:cNvGraphicFramePr>
+            <a:graphic xmlns:a="http://schemas.openxmlformats.org/drawingml/2006/main">
+              <a:graphicData uri="http://schemas.openxmlformats.org/drawingml/2006/picture">
+                <pic:pic xmlns:pic="http://schemas.openxmlformats.org/drawingml/2006/picture">
+                  <pic:nvPicPr>
+                    <pic:cNvPr id="1837023534" name=""/>
+                    <pic:cNvPicPr/>
+                  </pic:nvPicPr>
+                  <pic:blipFill>
+                    <a:blip r:embed="rId9"/>
+                    <a:stretch>
+                      <a:fillRect/>
+                    </a:stretch>
+                  </pic:blipFill>
+                  <pic:spPr>
+                    <a:xfrm>
+                      <a:off x="0" y="0"/>
+                      <a:ext cx="3766996" cy="3600144"/>
+                    </a:xfrm>
+                    <a:prstGeom prst="rect">
+                      <a:avLst/>
+                    </a:prstGeom>
+                  </pic:spPr>
+                </pic:pic>
+              </a:graphicData>
+            </a:graphic>
+          </wp:inline>
+        </w:drawing>
+      </w:r>
+    </w:p>
+    <w:p>
+      <w:pPr>
+        <w:rPr>
+          <w:sz w:val="32"/>
+          <w:szCs w:val="32"/>
+        </w:rPr>
+      </w:pPr>
+      <w:r>
+        <w:rPr>
+          <w:sz w:val="32"/>
+          <w:szCs w:val="32"/>
+        </w:rPr>
+        <w:t>Exemple de résultat et d’affichage :</w:t>
+      </w:r>
+    </w:p>
+    <w:p>
+      <w:pPr>
+        <w:rPr>
+          <w:sz w:val="40"/>
+          <w:szCs w:val="40"/>
+        </w:rPr>
+      </w:pPr>
+      <w:r>
+        <w:rPr>
+          <w:sz w:val="40"/>
+          <w:szCs w:val="40"/>
+        </w:rPr>
+        <w:drawing>
+          <wp:inline distT="0" distB="0" distL="0" distR="0" wp14:anchorId="0B984095" wp14:editId="6F2DE088">
+            <wp:extent cx="2657475" cy="2942205"/>
+            <wp:effectExtent l="0" t="0" r="0" b="0"/>
+            <wp:docPr id="1710525759" name="Image 1"/>
+            <wp:cNvGraphicFramePr>
+              <a:graphicFrameLocks xmlns:a="http://schemas.openxmlformats.org/drawingml/2006/main" noChangeAspect="1"/>
+            </wp:cNvGraphicFramePr>
+            <a:graphic xmlns:a="http://schemas.openxmlformats.org/drawingml/2006/main">
+              <a:graphicData uri="http://schemas.openxmlformats.org/drawingml/2006/picture">
+                <pic:pic xmlns:pic="http://schemas.openxmlformats.org/drawingml/2006/picture">
+                  <pic:nvPicPr>
+                    <pic:cNvPr id="1710525759" name=""/>
+                    <pic:cNvPicPr/>
+                  </pic:nvPicPr>
+                  <pic:blipFill>
+                    <a:blip r:embed="rId10"/>
+                    <a:stretch>
+                      <a:fillRect/>
+                    </a:stretch>
+                  </pic:blipFill>
+                  <pic:spPr>
+                    <a:xfrm>
+                      <a:off x="0" y="0"/>
+                      <a:ext cx="2663394" cy="2948759"/>
+                    </a:xfrm>
+                    <a:prstGeom prst="rect">
+                      <a:avLst/>
+                    </a:prstGeom>
+                  </pic:spPr>
+                </pic:pic>
+              </a:graphicData>
+            </a:graphic>
+          </wp:inline>
+        </w:drawing>
+      </w:r>
+    </w:p>
+    <w:p>
+      <w:pPr>
+        <w:rPr>
+          <w:sz w:val="40"/>
+          <w:szCs w:val="40"/>
+          <w:u w:val="single"/>
+        </w:rPr>
+      </w:pPr>
+      <w:r>
+        <w:rPr>
+          <w:sz w:val="40"/>
+          <w:szCs w:val="40"/>
+          <w:u w:val="single"/>
+        </w:rPr>
+        <w:lastRenderedPageBreak/>
+        <w:t>TABLE DES CARRES :</w:t>
+      </w:r>
+    </w:p>
+    <w:p>
+      <w:pPr>
+        <w:rPr>
+          <w:sz w:val="32"/>
+          <w:szCs w:val="32"/>
+        </w:rPr>
+      </w:pPr>
+      <w:r>
+        <w:rPr>
+          <w:sz w:val="32"/>
+          <w:szCs w:val="32"/>
+        </w:rPr>
+        <w:t xml:space="preserve">L’objectif de ce programme est de calculer </w:t>
+      </w:r>
+      <w:r>
+        <w:rPr>
+          <w:sz w:val="32"/>
+          <w:szCs w:val="32"/>
+        </w:rPr>
+        <w:t xml:space="preserve">les carres des </w:t>
+      </w:r>
+      <w:r>
+        <w:rPr>
+          <w:sz w:val="32"/>
+          <w:szCs w:val="32"/>
+        </w:rPr>
+        <w:t>nombre</w:t>
+      </w:r>
+      <w:r>
+        <w:rPr>
+          <w:sz w:val="32"/>
+          <w:szCs w:val="32"/>
+        </w:rPr>
+        <w:t xml:space="preserve">s et de les afficher </w:t>
+      </w:r>
+      <w:r>
+        <w:rPr>
+          <w:sz w:val="32"/>
+          <w:szCs w:val="32"/>
+        </w:rPr>
+        <w:t xml:space="preserve">dans l’intervalle </w:t>
+      </w:r>
+      <w:r>
+        <w:rPr>
+          <w:sz w:val="32"/>
+          <w:szCs w:val="32"/>
+        </w:rPr>
+        <w:t>saisi par l’utilisateur.</w:t>
+      </w:r>
+    </w:p>
+    <w:p>
+      <w:pPr>
+        <w:rPr>
+          <w:sz w:val="32"/>
+          <w:szCs w:val="32"/>
+        </w:rPr>
+      </w:pPr>
+      <w:r>
+        <w:rPr>
+          <w:sz w:val="32"/>
+          <w:szCs w:val="32"/>
+        </w:rPr>
+        <w:t>J’ai écrit le code est sécurisé les lectures des différentes variables.</w:t>
+      </w:r>
+    </w:p>
+    <w:p>
+      <w:pPr>
+        <w:rPr>
+          <w:sz w:val="32"/>
+          <w:szCs w:val="32"/>
+        </w:rPr>
+      </w:pPr>
+      <w:r>
+        <w:rPr>
+          <w:sz w:val="32"/>
+          <w:szCs w:val="32"/>
+        </w:rPr>
+        <w:t xml:space="preserve">Code proposé : </w:t>
+      </w:r>
+    </w:p>
+    <w:p>
+      <w:pPr>
+        <w:rPr>
+          <w:sz w:val="32"/>
+          <w:szCs w:val="32"/>
+        </w:rPr>
+      </w:pPr>
+      <w:r>
+        <w:rPr>
+          <w:sz w:val="32"/>
+          <w:szCs w:val="32"/>
+        </w:rPr>
+        <w:drawing>
+          <wp:inline distT="0" distB="0" distL="0" distR="0" wp14:anchorId="11789B56" wp14:editId="3030F446">
+            <wp:extent cx="3725163" cy="2505075"/>
+            <wp:effectExtent l="0" t="0" r="8890" b="0"/>
+            <wp:docPr id="1833077118" name="Image 1"/>
+            <wp:cNvGraphicFramePr>
+              <a:graphicFrameLocks xmlns:a="http://schemas.openxmlformats.org/drawingml/2006/main" noChangeAspect="1"/>
+            </wp:cNvGraphicFramePr>
+            <a:graphic xmlns:a="http://schemas.openxmlformats.org/drawingml/2006/main">
+              <a:graphicData uri="http://schemas.openxmlformats.org/drawingml/2006/picture">
+                <pic:pic xmlns:pic="http://schemas.openxmlformats.org/drawingml/2006/picture">
+                  <pic:nvPicPr>
+                    <pic:cNvPr id="1833077118" name=""/>
+                    <pic:cNvPicPr/>
+                  </pic:nvPicPr>
+                  <pic:blipFill>
+                    <a:blip r:embed="rId11"/>
+                    <a:stretch>
+                      <a:fillRect/>
+                    </a:stretch>
+                  </pic:blipFill>
+                  <pic:spPr>
+                    <a:xfrm>
+                      <a:off x="0" y="0"/>
+                      <a:ext cx="3729286" cy="2507848"/>
+                    </a:xfrm>
+                    <a:prstGeom prst="rect">
+                      <a:avLst/>
+                    </a:prstGeom>
+                  </pic:spPr>
+                </pic:pic>
+              </a:graphicData>
+            </a:graphic>
+          </wp:inline>
+        </w:drawing>
+      </w:r>
+    </w:p>
+    <w:p>
+      <w:pPr>
+        <w:rPr>
+          <w:sz w:val="32"/>
+          <w:szCs w:val="32"/>
+        </w:rPr>
+      </w:pPr>
+      <w:r>
+        <w:rPr>
+          <w:sz w:val="32"/>
+          <w:szCs w:val="32"/>
+        </w:rPr>
+        <w:t>Exemple de résultat et d’affichage :</w:t>
+      </w:r>
+    </w:p>
+    <w:p>
+      <w:pPr>
+        <w:rPr>
+          <w:sz w:val="32"/>
+          <w:szCs w:val="32"/>
+        </w:rPr>
+      </w:pPr>
+      <w:r>
+        <w:rPr>
+          <w:sz w:val="32"/>
+          <w:szCs w:val="32"/>
+        </w:rPr>
+        <w:drawing>
+          <wp:inline distT="0" distB="0" distL="0" distR="0" wp14:anchorId="72F0A5BE" wp14:editId="01622B83">
+            <wp:extent cx="2299050" cy="3714750"/>
+            <wp:effectExtent l="0" t="0" r="6350" b="0"/>
+            <wp:docPr id="1814512298" name="Image 1"/>
+            <wp:cNvGraphicFramePr>
+              <a:graphicFrameLocks xmlns:a="http://schemas.openxmlformats.org/drawingml/2006/main" noChangeAspect="1"/>
+            </wp:cNvGraphicFramePr>
+            <a:graphic xmlns:a="http://schemas.openxmlformats.org/drawingml/2006/main">
+              <a:graphicData uri="http://schemas.openxmlformats.org/drawingml/2006/picture">
+                <pic:pic xmlns:pic="http://schemas.openxmlformats.org/drawingml/2006/picture">
+                  <pic:nvPicPr>
+                    <pic:cNvPr id="1814512298" name=""/>
+                    <pic:cNvPicPr/>
+                  </pic:nvPicPr>
+                  <pic:blipFill>
+                    <a:blip r:embed="rId12"/>
+                    <a:stretch>
+                      <a:fillRect/>
+                    </a:stretch>
+                  </pic:blipFill>
+                  <pic:spPr>
+                    <a:xfrm>
+                      <a:off x="0" y="0"/>
+                      <a:ext cx="2309739" cy="3732020"/>
+                    </a:xfrm>
+                    <a:prstGeom prst="rect">
+                      <a:avLst/>
+                    </a:prstGeom>
+                  </pic:spPr>
+                </pic:pic>
+              </a:graphicData>
+            </a:graphic>
+          </wp:inline>
+        </w:drawing>
+      </w:r>
+    </w:p>
+    <w:p>
+      <w:pPr>
+        <w:rPr>
+          <w:sz w:val="32"/>
+          <w:szCs w:val="32"/>
+        </w:rPr>
+      </w:pPr>
+    </w:p>
+    <w:p>
+      <w:pPr>
+        <w:rPr>
+          <w:sz w:val="40"/>
+          <w:szCs w:val="40"/>
+          <w:u w:val="single"/>
+        </w:rPr>
+      </w:pPr>
+      <w:r>
+        <w:rPr>
+          <w:sz w:val="40"/>
+          <w:szCs w:val="40"/>
+          <w:u w:val="single"/>
+        </w:rPr>
+        <w:lastRenderedPageBreak/>
+        <w:t>Conversion degrés en fahrenheit :</w:t>
+      </w:r>
+    </w:p>
+    <w:p>
+      <w:pPr>
+        <w:rPr>
+          <w:sz w:val="32"/>
+          <w:szCs w:val="32"/>
+        </w:rPr>
+      </w:pPr>
+      <w:r>
+        <w:rPr>
+          <w:sz w:val="32"/>
+          <w:szCs w:val="32"/>
+        </w:rPr>
+        <w:t xml:space="preserve">L’objectif de ce programme est de calculer </w:t>
+      </w:r>
+      <w:r>
+        <w:rPr>
+          <w:sz w:val="32"/>
+          <w:szCs w:val="32"/>
+        </w:rPr>
+        <w:t>la conversion des degrés en fahrenheit</w:t>
+      </w:r>
+      <w:r>
+        <w:rPr>
+          <w:sz w:val="32"/>
+          <w:szCs w:val="32"/>
+        </w:rPr>
+        <w:t xml:space="preserve"> et de les afficher dans l’intervalle </w:t>
+      </w:r>
+      <w:r>
+        <w:rPr>
+          <w:sz w:val="32"/>
+          <w:szCs w:val="32"/>
+        </w:rPr>
+        <w:t>saisi par l’utilisateur.</w:t>
+      </w:r>
+    </w:p>
+    <w:p>
+      <w:pPr>
+        <w:rPr>
+          <w:sz w:val="32"/>
+          <w:szCs w:val="32"/>
+        </w:rPr>
+      </w:pPr>
+      <w:r>
+        <w:rPr>
+          <w:sz w:val="32"/>
+          <w:szCs w:val="32"/>
+        </w:rPr>
+        <w:t>J’ai écrit le code est sécurisé les lectures des différentes variables.</w:t>
+      </w:r>
+    </w:p>
+    <w:p>
+      <w:pPr>
+        <w:rPr>
+          <w:sz w:val="32"/>
+          <w:szCs w:val="32"/>
+        </w:rPr>
+      </w:pPr>
+      <w:r>
+        <w:rPr>
+          <w:sz w:val="32"/>
+          <w:szCs w:val="32"/>
+        </w:rPr>
+        <w:t xml:space="preserve">Code proposé : </w:t>
+      </w:r>
+    </w:p>
+    <w:p>
+      <w:pPr>
+        <w:rPr>
+          <w:sz w:val="40"/>
+          <w:szCs w:val="40"/>
+          <w:u w:val="single"/>
+        </w:rPr>
+      </w:pPr>
+      <w:r>
+        <w:rPr>
+          <w:sz w:val="40"/>
+          <w:szCs w:val="40"/>
+        </w:rPr>
+        <w:drawing>
+          <wp:inline distT="0" distB="0" distL="0" distR="0" wp14:anchorId="23E94B76" wp14:editId="09831C72">
+            <wp:extent cx="3636910" cy="2533650"/>
+            <wp:effectExtent l="0" t="0" r="1905" b="0"/>
+            <wp:docPr id="975505340" name="Image 1"/>
+            <wp:cNvGraphicFramePr>
+              <a:graphicFrameLocks xmlns:a="http://schemas.openxmlformats.org/drawingml/2006/main" noChangeAspect="1"/>
+            </wp:cNvGraphicFramePr>
+            <a:graphic xmlns:a="http://schemas.openxmlformats.org/drawingml/2006/main">
+              <a:graphicData uri="http://schemas.openxmlformats.org/drawingml/2006/picture">
+                <pic:pic xmlns:pic="http://schemas.openxmlformats.org/drawingml/2006/picture">
+                  <pic:nvPicPr>
+                    <pic:cNvPr id="975505340" name=""/>
+                    <pic:cNvPicPr/>
+                  </pic:nvPicPr>
+                  <pic:blipFill>
+                    <a:blip r:embed="rId13"/>
+                    <a:stretch>
+                      <a:fillRect/>
+                    </a:stretch>
+                  </pic:blipFill>
+                  <pic:spPr>
+                    <a:xfrm>
+                      <a:off x="0" y="0"/>
+                      <a:ext cx="3638920" cy="2535050"/>
+                    </a:xfrm>
+                    <a:prstGeom prst="rect">
+                      <a:avLst/>
+                    </a:prstGeom>
+                  </pic:spPr>
+                </pic:pic>
+              </a:graphicData>
+            </a:graphic>
+          </wp:inline>
+        </w:drawing>
+      </w:r>
+    </w:p>
+    <w:p>
+      <w:pPr>
+        <w:rPr>
+          <w:sz w:val="32"/>
+          <w:szCs w:val="32"/>
+        </w:rPr>
+      </w:pPr>
+      <w:r>
+        <w:rPr>
+          <w:sz w:val="32"/>
+          <w:szCs w:val="32"/>
+        </w:rPr>
+        <w:t>Exemple de résultat et d’affichage :</w:t>
+      </w:r>
+    </w:p>
+    <w:p>
+      <w:pPr>
+        <w:rPr>
+          <w:sz w:val="40"/>
+          <w:szCs w:val="40"/>
+          <w:u w:val="single"/>
+        </w:rPr>
+      </w:pPr>
+      <w:r>
+        <w:rPr>
+          <w:sz w:val="40"/>
+          <w:szCs w:val="40"/>
+        </w:rPr>
+        <w:drawing>
+          <wp:inline distT="0" distB="0" distL="0" distR="0" wp14:anchorId="57E4DCC5" wp14:editId="15D23721">
+            <wp:extent cx="3819525" cy="3663944"/>
+            <wp:effectExtent l="0" t="0" r="0" b="0"/>
+            <wp:docPr id="1870844396" name="Image 1"/>
+            <wp:cNvGraphicFramePr>
+              <a:graphicFrameLocks xmlns:a="http://schemas.openxmlformats.org/drawingml/2006/main" noChangeAspect="1"/>
+            </wp:cNvGraphicFramePr>
+            <a:graphic xmlns:a="http://schemas.openxmlformats.org/drawingml/2006/main">
+              <a:graphicData uri="http://schemas.openxmlformats.org/drawingml/2006/picture">
+                <pic:pic xmlns:pic="http://schemas.openxmlformats.org/drawingml/2006/picture">
+                  <pic:nvPicPr>
+                    <pic:cNvPr id="1870844396" name=""/>
+                    <pic:cNvPicPr/>
+                  </pic:nvPicPr>
+                  <pic:blipFill>
+                    <a:blip r:embed="rId14"/>
+                    <a:stretch>
+                      <a:fillRect/>
+                    </a:stretch>
+                  </pic:blipFill>
+                  <pic:spPr>
+                    <a:xfrm>
+                      <a:off x="0" y="0"/>
+                      <a:ext cx="3823525" cy="3667781"/>
+                    </a:xfrm>
+                    <a:prstGeom prst="rect">
+                      <a:avLst/>
+                    </a:prstGeom>
+                  </pic:spPr>
+                </pic:pic>
+              </a:graphicData>
+            </a:graphic>
+          </wp:inline>
+        </w:drawing>
+      </w:r>
     </w:p>
     <w:sectPr>
       <w:pgSz w:w="11906" w:h="16838"/>
@@ -269,6 +861,56 @@
     </w:sectPr>
   </w:body>
 </w:document>
+</file>
+
+<file path=word/endnotes.xml><?xml version="1.0" encoding="utf-8"?>
+<w:endnotes xmlns:wpc="http://schemas.microsoft.com/office/word/2010/wordprocessingCanvas" xmlns:cx="http://schemas.microsoft.com/office/drawing/2014/chartex" xmlns:cx1="http://schemas.microsoft.com/office/drawing/2015/9/8/chartex" xmlns:cx2="http://schemas.microsoft.com/office/drawing/2015/10/21/chartex" xmlns:cx3="http://schemas.microsoft.com/office/drawing/2016/5/9/chartex" xmlns:cx4="http://schemas.microsoft.com/office/drawing/2016/5/10/chartex" xmlns:cx5="http://schemas.microsoft.com/office/drawing/2016/5/11/chartex" xmlns:cx6="http://schemas.microsoft.com/office/drawing/2016/5/12/chartex" xmlns:cx7="http://schemas.microsoft.com/office/drawing/2016/5/13/chartex" xmlns:cx8="http://schemas.microsoft.com/office/drawing/2016/5/14/chartex" xmlns:mc="http://schemas.openxmlformats.org/markup-compatibility/2006" xmlns:aink="http://schemas.microsoft.com/office/drawing/2016/ink" xmlns:am3d="http://schemas.microsoft.com/office/drawing/2017/model3d" xmlns:o="urn:schemas-microsoft-com:office:office" xmlns:oel="http://schemas.microsoft.com/office/2019/extlst" xmlns:r="http://schemas.openxmlformats.org/officeDocument/2006/relationships" xmlns:m="http://schemas.openxmlformats.org/officeDocument/2006/math" xmlns:v="urn:schemas-microsoft-com:vml" xmlns:wp14="http://schemas.microsoft.com/office/word/2010/wordprocessingDrawing" xmlns:wp="http://schemas.openxmlformats.org/drawingml/2006/wordprocessingDrawing" xmlns:w10="urn:schemas-microsoft-com:office:word" xmlns:w="http://schemas.openxmlformats.org/wordprocessingml/2006/main" xmlns:w14="http://schemas.microsoft.com/office/word/2010/wordml" xmlns:w15="http://schemas.microsoft.com/office/word/2012/wordml" xmlns:w16cex="http://schemas.microsoft.com/office/word/2018/wordml/cex" xmlns:w16cid="http://schemas.microsoft.com/office/word/2016/wordml/cid" xmlns:w16="http://schemas.microsoft.com/office/word/2018/wordml" xmlns:w16du="http://schemas.microsoft.com/office/word/2023/wordml/word16du" xmlns:w16sdtdh="http://schemas.microsoft.com/office/word/2020/wordml/sdtdatahash" xmlns:w16sdtfl="http://schemas.microsoft.com/office/word/2024/wordml/sdtformatlock" xmlns:w16se="http://schemas.microsoft.com/office/word/2015/wordml/symex" xmlns:wpg="http://schemas.microsoft.com/office/word/2010/wordprocessingGroup" xmlns:wpi="http://schemas.microsoft.com/office/word/2010/wordprocessingInk" xmlns:wne="http://schemas.microsoft.com/office/word/2006/wordml" xmlns:wps="http://schemas.microsoft.com/office/word/2010/wordprocessingShape" mc:Ignorable="w14 w15 w16se w16cid w16 w16cex w16sdtdh w16sdtfl w16du wp14">
+  <w:endnote w:type="separator" w:id="-1">
+    <w:p>
+      <w:pPr>
+        <w:spacing w:after="0" w:line="240" w:lineRule="auto"/>
+      </w:pPr>
+      <w:r>
+        <w:separator/>
+      </w:r>
+    </w:p>
+  </w:endnote>
+  <w:endnote w:type="continuationSeparator" w:id="0">
+    <w:p>
+      <w:pPr>
+        <w:spacing w:after="0" w:line="240" w:lineRule="auto"/>
+      </w:pPr>
+      <w:r>
+        <w:continuationSeparator/>
+      </w:r>
+    </w:p>
+  </w:endnote>
+</w:endnotes>
+</file>
+
+<file path=word/footnotes.xml><?xml version="1.0" encoding="utf-8"?>
+<w:footnotes xmlns:wpc="http://schemas.microsoft.com/office/word/2010/wordprocessingCanvas" xmlns:cx="http://schemas.microsoft.com/office/drawing/2014/chartex" xmlns:cx1="http://schemas.microsoft.com/office/drawing/2015/9/8/chartex" xmlns:cx2="http://schemas.microsoft.com/office/drawing/2015/10/21/chartex" xmlns:cx3="http://schemas.microsoft.com/office/drawing/2016/5/9/chartex" xmlns:cx4="http://schemas.microsoft.com/office/drawing/2016/5/10/chartex" xmlns:cx5="http://schemas.microsoft.com/office/drawing/2016/5/11/chartex" xmlns:cx6="http://schemas.microsoft.com/office/drawing/2016/5/12/chartex" xmlns:cx7="http://schemas.microsoft.com/office/drawing/2016/5/13/chartex" xmlns:cx8="http://schemas.microsoft.com/office/drawing/2016/5/14/chartex" xmlns:mc="http://schemas.openxmlformats.org/markup-compatibility/2006" xmlns:aink="http://schemas.microsoft.com/office/drawing/2016/ink" xmlns:am3d="http://schemas.microsoft.com/office/drawing/2017/model3d" xmlns:o="urn:schemas-microsoft-com:office:office" xmlns:oel="http://schemas.microsoft.com/office/2019/extlst" xmlns:r="http://schemas.openxmlformats.org/officeDocument/2006/relationships" xmlns:m="http://schemas.openxmlformats.org/officeDocument/2006/math" xmlns:v="urn:schemas-microsoft-com:vml" xmlns:wp14="http://schemas.microsoft.com/office/word/2010/wordprocessingDrawing" xmlns:wp="http://schemas.openxmlformats.org/drawingml/2006/wordprocessingDrawing" xmlns:w10="urn:schemas-microsoft-com:office:word" xmlns:w="http://schemas.openxmlformats.org/wordprocessingml/2006/main" xmlns:w14="http://schemas.microsoft.com/office/word/2010/wordml" xmlns:w15="http://schemas.microsoft.com/office/word/2012/wordml" xmlns:w16cex="http://schemas.microsoft.com/office/word/2018/wordml/cex" xmlns:w16cid="http://schemas.microsoft.com/office/word/2016/wordml/cid" xmlns:w16="http://schemas.microsoft.com/office/word/2018/wordml" xmlns:w16du="http://schemas.microsoft.com/office/word/2023/wordml/word16du" xmlns:w16sdtdh="http://schemas.microsoft.com/office/word/2020/wordml/sdtdatahash" xmlns:w16sdtfl="http://schemas.microsoft.com/office/word/2024/wordml/sdtformatlock" xmlns:w16se="http://schemas.microsoft.com/office/word/2015/wordml/symex" xmlns:wpg="http://schemas.microsoft.com/office/word/2010/wordprocessingGroup" xmlns:wpi="http://schemas.microsoft.com/office/word/2010/wordprocessingInk" xmlns:wne="http://schemas.microsoft.com/office/word/2006/wordml" xmlns:wps="http://schemas.microsoft.com/office/word/2010/wordprocessingShape" mc:Ignorable="w14 w15 w16se w16cid w16 w16cex w16sdtdh w16sdtfl w16du wp14">
+  <w:footnote w:type="separator" w:id="-1">
+    <w:p>
+      <w:pPr>
+        <w:spacing w:after="0" w:line="240" w:lineRule="auto"/>
+      </w:pPr>
+      <w:r>
+        <w:separator/>
+      </w:r>
+    </w:p>
+  </w:footnote>
+  <w:footnote w:type="continuationSeparator" w:id="0">
+    <w:p>
+      <w:pPr>
+        <w:spacing w:after="0" w:line="240" w:lineRule="auto"/>
+      </w:pPr>
+      <w:r>
+        <w:continuationSeparator/>
+      </w:r>
+    </w:p>
+  </w:footnote>
+</w:footnotes>
 </file>
 
 <file path=word/numbering.xml><?xml version="1.0" encoding="utf-8"?>
@@ -1496,6 +2138,50 @@
       <w:spacing w:val="5"/>
     </w:rPr>
   </w:style>
+  <w:style w:type="paragraph" w:styleId="En-tte">
+    <w:name w:val="header"/>
+    <w:basedOn w:val="Normal"/>
+    <w:link w:val="En-tteCar"/>
+    <w:uiPriority w:val="99"/>
+    <w:unhideWhenUsed/>
+    <w:rsid w:val="00BB2541"/>
+    <w:pPr>
+      <w:tabs>
+        <w:tab w:val="center" w:pos="4536"/>
+        <w:tab w:val="right" w:pos="9072"/>
+      </w:tabs>
+      <w:spacing w:after="0" w:line="240" w:lineRule="auto"/>
+    </w:pPr>
+  </w:style>
+  <w:style w:type="character" w:customStyle="1" w:styleId="En-tteCar">
+    <w:name w:val="En-tête Car"/>
+    <w:basedOn w:val="Policepardfaut"/>
+    <w:link w:val="En-tte"/>
+    <w:uiPriority w:val="99"/>
+    <w:rsid w:val="00BB2541"/>
+  </w:style>
+  <w:style w:type="paragraph" w:styleId="Pieddepage">
+    <w:name w:val="footer"/>
+    <w:basedOn w:val="Normal"/>
+    <w:link w:val="PieddepageCar"/>
+    <w:uiPriority w:val="99"/>
+    <w:unhideWhenUsed/>
+    <w:rsid w:val="00BB2541"/>
+    <w:pPr>
+      <w:tabs>
+        <w:tab w:val="center" w:pos="4536"/>
+        <w:tab w:val="right" w:pos="9072"/>
+      </w:tabs>
+      <w:spacing w:after="0" w:line="240" w:lineRule="auto"/>
+    </w:pPr>
+  </w:style>
+  <w:style w:type="character" w:customStyle="1" w:styleId="PieddepageCar">
+    <w:name w:val="Pied de page Car"/>
+    <w:basedOn w:val="Policepardfaut"/>
+    <w:link w:val="Pieddepage"/>
+    <w:uiPriority w:val="99"/>
+    <w:rsid w:val="00BB2541"/>
+  </w:style>
 </w:styles>
 </file>
 

</xml_diff>

<commit_message>
Compte rendu et exo
</commit_message>
<xml_diff>
--- a/LARP/COMPTE RENDU EXERCICES VENDREDI 10 OCTOBRE.docx
+++ b/LARP/COMPTE RENDU EXERCICES VENDREDI 10 OCTOBRE.docx
@@ -125,6 +125,7 @@
       </w:pPr>
       <w:r>
         <w:rPr>
+          <w:noProof/>
           <w:sz w:val="32"/>
           <w:szCs w:val="32"/>
         </w:rPr>
@@ -189,6 +190,7 @@
       </w:pPr>
       <w:r>
         <w:rPr>
+          <w:noProof/>
           <w:sz w:val="32"/>
           <w:szCs w:val="32"/>
         </w:rPr>
@@ -331,6 +333,7 @@
       </w:pPr>
       <w:r>
         <w:rPr>
+          <w:noProof/>
           <w:sz w:val="40"/>
           <w:szCs w:val="40"/>
         </w:rPr>
@@ -395,6 +398,7 @@
       </w:pPr>
       <w:r>
         <w:rPr>
+          <w:noProof/>
           <w:sz w:val="40"/>
           <w:szCs w:val="40"/>
         </w:rPr>
@@ -472,28 +476,7 @@
           <w:sz w:val="32"/>
           <w:szCs w:val="32"/>
         </w:rPr>
-        <w:t xml:space="preserve">les carres des </w:t>
-      </w:r>
-      <w:r>
-        <w:rPr>
-          <w:sz w:val="32"/>
-          <w:szCs w:val="32"/>
-        </w:rPr>
-        <w:t>nombre</w:t>
-      </w:r>
-      <w:r>
-        <w:rPr>
-          <w:sz w:val="32"/>
-          <w:szCs w:val="32"/>
-        </w:rPr>
-        <w:t xml:space="preserve">s et de les afficher </w:t>
-      </w:r>
-      <w:r>
-        <w:rPr>
-          <w:sz w:val="32"/>
-          <w:szCs w:val="32"/>
-        </w:rPr>
-        <w:t xml:space="preserve">dans l’intervalle </w:t>
+        <w:t xml:space="preserve">les carres des nombres et de les afficher dans l’intervalle </w:t>
       </w:r>
       <w:r>
         <w:rPr>
@@ -542,6 +525,7 @@
       </w:pPr>
       <w:r>
         <w:rPr>
+          <w:noProof/>
           <w:sz w:val="32"/>
           <w:szCs w:val="32"/>
         </w:rPr>
@@ -606,6 +590,7 @@
       </w:pPr>
       <w:r>
         <w:rPr>
+          <w:noProof/>
           <w:sz w:val="32"/>
           <w:szCs w:val="32"/>
         </w:rPr>
@@ -691,14 +676,7 @@
           <w:sz w:val="32"/>
           <w:szCs w:val="32"/>
         </w:rPr>
-        <w:t>la conversion des degrés en fahrenheit</w:t>
-      </w:r>
-      <w:r>
-        <w:rPr>
-          <w:sz w:val="32"/>
-          <w:szCs w:val="32"/>
-        </w:rPr>
-        <w:t xml:space="preserve"> et de les afficher dans l’intervalle </w:t>
+        <w:t xml:space="preserve">la conversion des degrés en fahrenheit et de les afficher dans l’intervalle </w:t>
       </w:r>
       <w:r>
         <w:rPr>
@@ -748,6 +726,7 @@
       </w:pPr>
       <w:r>
         <w:rPr>
+          <w:noProof/>
           <w:sz w:val="40"/>
           <w:szCs w:val="40"/>
         </w:rPr>
@@ -813,6 +792,7 @@
       </w:pPr>
       <w:r>
         <w:rPr>
+          <w:noProof/>
           <w:sz w:val="40"/>
           <w:szCs w:val="40"/>
         </w:rPr>
@@ -841,6 +821,221 @@
                     <a:xfrm>
                       <a:off x="0" y="0"/>
                       <a:ext cx="3823525" cy="3667781"/>
+                    </a:xfrm>
+                    <a:prstGeom prst="rect">
+                      <a:avLst/>
+                    </a:prstGeom>
+                  </pic:spPr>
+                </pic:pic>
+              </a:graphicData>
+            </a:graphic>
+          </wp:inline>
+        </w:drawing>
+      </w:r>
+    </w:p>
+    <w:p>
+      <w:pPr>
+        <w:rPr>
+          <w:sz w:val="40"/>
+          <w:szCs w:val="40"/>
+          <w:u w:val="single"/>
+        </w:rPr>
+      </w:pPr>
+      <w:r>
+        <w:rPr>
+          <w:sz w:val="40"/>
+          <w:szCs w:val="40"/>
+          <w:u w:val="single"/>
+        </w:rPr>
+        <w:lastRenderedPageBreak/>
+        <w:t xml:space="preserve">Equation du second degré : </w:t>
+      </w:r>
+    </w:p>
+    <w:p>
+      <w:pPr>
+        <w:rPr>
+          <w:sz w:val="32"/>
+          <w:szCs w:val="32"/>
+        </w:rPr>
+      </w:pPr>
+      <w:r>
+        <w:rPr>
+          <w:sz w:val="32"/>
+          <w:szCs w:val="32"/>
+        </w:rPr>
+        <w:t xml:space="preserve">L’objectif de ce programme est de </w:t>
+      </w:r>
+      <w:r>
+        <w:rPr>
+          <w:sz w:val="32"/>
+          <w:szCs w:val="32"/>
+        </w:rPr>
+        <w:t>résoudre une équation du second degré</w:t>
+      </w:r>
+      <w:r>
+        <w:rPr>
+          <w:sz w:val="32"/>
+          <w:szCs w:val="32"/>
+        </w:rPr>
+        <w:t xml:space="preserve"> </w:t>
+      </w:r>
+      <w:r>
+        <w:rPr>
+          <w:sz w:val="32"/>
+          <w:szCs w:val="32"/>
+        </w:rPr>
+        <w:t>saisi par l’utilisateur.</w:t>
+      </w:r>
+    </w:p>
+    <w:p>
+      <w:pPr>
+        <w:rPr>
+          <w:sz w:val="32"/>
+          <w:szCs w:val="32"/>
+        </w:rPr>
+      </w:pPr>
+      <w:r>
+        <w:rPr>
+          <w:sz w:val="32"/>
+          <w:szCs w:val="32"/>
+        </w:rPr>
+        <w:t>J’ai écrit le code est sécurisé les lectures des différentes variables.</w:t>
+      </w:r>
+    </w:p>
+    <w:p>
+      <w:pPr>
+        <w:rPr>
+          <w:sz w:val="32"/>
+          <w:szCs w:val="32"/>
+        </w:rPr>
+      </w:pPr>
+      <w:r>
+        <w:rPr>
+          <w:sz w:val="32"/>
+          <w:szCs w:val="32"/>
+        </w:rPr>
+        <w:t xml:space="preserve">Code proposé : </w:t>
+      </w:r>
+    </w:p>
+    <w:p>
+      <w:pPr>
+        <w:rPr>
+          <w:sz w:val="32"/>
+          <w:szCs w:val="32"/>
+        </w:rPr>
+      </w:pPr>
+    </w:p>
+    <w:p>
+      <w:pPr>
+        <w:rPr>
+          <w:sz w:val="32"/>
+          <w:szCs w:val="32"/>
+        </w:rPr>
+      </w:pPr>
+    </w:p>
+    <w:p>
+      <w:pPr>
+        <w:rPr>
+          <w:sz w:val="40"/>
+          <w:szCs w:val="40"/>
+          <w:u w:val="single"/>
+        </w:rPr>
+      </w:pPr>
+      <w:r>
+        <w:rPr>
+          <w:sz w:val="40"/>
+          <w:szCs w:val="40"/>
+        </w:rPr>
+        <w:drawing>
+          <wp:inline distT="0" distB="0" distL="0" distR="0" wp14:anchorId="203CE671" wp14:editId="5F8EABEA">
+            <wp:extent cx="4545733" cy="6248400"/>
+            <wp:effectExtent l="0" t="0" r="7620" b="0"/>
+            <wp:docPr id="711787358" name="Image 1"/>
+            <wp:cNvGraphicFramePr>
+              <a:graphicFrameLocks xmlns:a="http://schemas.openxmlformats.org/drawingml/2006/main" noChangeAspect="1"/>
+            </wp:cNvGraphicFramePr>
+            <a:graphic xmlns:a="http://schemas.openxmlformats.org/drawingml/2006/main">
+              <a:graphicData uri="http://schemas.openxmlformats.org/drawingml/2006/picture">
+                <pic:pic xmlns:pic="http://schemas.openxmlformats.org/drawingml/2006/picture">
+                  <pic:nvPicPr>
+                    <pic:cNvPr id="711787358" name=""/>
+                    <pic:cNvPicPr/>
+                  </pic:nvPicPr>
+                  <pic:blipFill>
+                    <a:blip r:embed="rId15"/>
+                    <a:stretch>
+                      <a:fillRect/>
+                    </a:stretch>
+                  </pic:blipFill>
+                  <pic:spPr>
+                    <a:xfrm>
+                      <a:off x="0" y="0"/>
+                      <a:ext cx="4571846" cy="6284294"/>
+                    </a:xfrm>
+                    <a:prstGeom prst="rect">
+                      <a:avLst/>
+                    </a:prstGeom>
+                  </pic:spPr>
+                </pic:pic>
+              </a:graphicData>
+            </a:graphic>
+          </wp:inline>
+        </w:drawing>
+      </w:r>
+    </w:p>
+    <w:p>
+      <w:pPr>
+        <w:rPr>
+          <w:sz w:val="32"/>
+          <w:szCs w:val="32"/>
+        </w:rPr>
+      </w:pPr>
+      <w:r>
+        <w:rPr>
+          <w:sz w:val="32"/>
+          <w:szCs w:val="32"/>
+        </w:rPr>
+        <w:lastRenderedPageBreak/>
+        <w:t>Exemple de résultat et d’affichage :</w:t>
+      </w:r>
+    </w:p>
+    <w:p>
+      <w:pPr>
+        <w:rPr>
+          <w:sz w:val="40"/>
+          <w:szCs w:val="40"/>
+        </w:rPr>
+      </w:pPr>
+      <w:r>
+        <w:rPr>
+          <w:sz w:val="40"/>
+          <w:szCs w:val="40"/>
+        </w:rPr>
+        <w:drawing>
+          <wp:inline distT="0" distB="0" distL="0" distR="0" wp14:anchorId="4326B0F0" wp14:editId="3E5EBF01">
+            <wp:extent cx="4039164" cy="6620799"/>
+            <wp:effectExtent l="0" t="0" r="0" b="8890"/>
+            <wp:docPr id="1835950609" name="Image 1"/>
+            <wp:cNvGraphicFramePr>
+              <a:graphicFrameLocks xmlns:a="http://schemas.openxmlformats.org/drawingml/2006/main" noChangeAspect="1"/>
+            </wp:cNvGraphicFramePr>
+            <a:graphic xmlns:a="http://schemas.openxmlformats.org/drawingml/2006/main">
+              <a:graphicData uri="http://schemas.openxmlformats.org/drawingml/2006/picture">
+                <pic:pic xmlns:pic="http://schemas.openxmlformats.org/drawingml/2006/picture">
+                  <pic:nvPicPr>
+                    <pic:cNvPr id="1835950609" name=""/>
+                    <pic:cNvPicPr/>
+                  </pic:nvPicPr>
+                  <pic:blipFill>
+                    <a:blip r:embed="rId16"/>
+                    <a:stretch>
+                      <a:fillRect/>
+                    </a:stretch>
+                  </pic:blipFill>
+                  <pic:spPr>
+                    <a:xfrm>
+                      <a:off x="0" y="0"/>
+                      <a:ext cx="4039164" cy="6620799"/>
                     </a:xfrm>
                     <a:prstGeom prst="rect">
                       <a:avLst/>
@@ -1825,6 +2020,7 @@
   <w:style w:type="character" w:default="1" w:styleId="Policepardfaut">
     <w:name w:val="Default Paragraph Font"/>
     <w:uiPriority w:val="1"/>
+    <w:semiHidden/>
     <w:unhideWhenUsed/>
   </w:style>
   <w:style w:type="table" w:default="1" w:styleId="TableauNormal">

</xml_diff>